<commit_message>
Sexo biológico e idade
</commit_message>
<xml_diff>
--- a/data/figures/Figures_2020-04-27.docx
+++ b/data/figures/Figures_2020-04-27.docx
@@ -74,7 +74,22 @@
         <w:t>86</w:t>
       </w:r>
       <w:r>
-        <w:t xml:space="preserve"> municípios dos 26 estados</w:t>
+        <w:t xml:space="preserve"> municípios </w:t>
+      </w:r>
+      <w:r>
+        <w:t>(8</w:t>
+      </w:r>
+      <w:r>
+        <w:t>,7%</w:t>
+      </w:r>
+      <w:r>
+        <w:t xml:space="preserve"> das cidades no Brasil</w:t>
+      </w:r>
+      <w:r>
+        <w:t xml:space="preserve">) </w:t>
+      </w:r>
+      <w:r>
+        <w:t>dos 26 estados</w:t>
       </w:r>
       <w:r>
         <w:t xml:space="preserve"> </w:t>
@@ -116,28 +131,73 @@
         <w:t xml:space="preserve">, perfazendo </w:t>
       </w:r>
       <w:r>
-        <w:t>44.397 casos de COVID-19</w:t>
+        <w:t xml:space="preserve">44.397 </w:t>
+      </w:r>
+      <w:r>
+        <w:t>(</w:t>
+      </w:r>
+      <w:r>
+        <w:t>0,</w:t>
+      </w:r>
+      <w:r>
+        <w:t>0</w:t>
+      </w:r>
+      <w:r>
+        <w:t>2</w:t>
+      </w:r>
+      <w:r>
+        <w:t>% da população</w:t>
+      </w:r>
+      <w:r>
+        <w:t xml:space="preserve"> brasileira</w:t>
+      </w:r>
+      <w:r>
+        <w:t xml:space="preserve">) </w:t>
+      </w:r>
+      <w:r>
+        <w:t>casos de COVID-19</w:t>
       </w:r>
       <w:r>
         <w:t xml:space="preserve">. </w:t>
       </w:r>
       <w:r>
-        <w:t xml:space="preserve">Todos os estados </w:t>
-      </w:r>
-      <w:r>
-        <w:t>têm</w:t>
-      </w:r>
-      <w:r>
-        <w:t xml:space="preserve"> cidades afetadas, porém</w:t>
-      </w:r>
-      <w:r>
-        <w:t>,</w:t>
+        <w:t xml:space="preserve">Em todos os estados </w:t>
+      </w:r>
+      <w:r>
+        <w:t>são</w:t>
+      </w:r>
+      <w:r>
+        <w:t xml:space="preserve"> relatado</w:t>
+      </w:r>
+      <w:r>
+        <w:t>s</w:t>
       </w:r>
       <w:r>
         <w:t xml:space="preserve"> </w:t>
       </w:r>
       <w:r>
-        <w:t>mesmo nos mais afetados, menos de 30% dos municípios apresentam relatos (Figura 01).</w:t>
+        <w:t>casos de COVID-19</w:t>
+      </w:r>
+      <w:r>
+        <w:t xml:space="preserve">, </w:t>
+      </w:r>
+      <w:r>
+        <w:t xml:space="preserve">onde até </w:t>
+      </w:r>
+      <w:r>
+        <w:t>3</w:t>
+      </w:r>
+      <w:r>
+        <w:t>5</w:t>
+      </w:r>
+      <w:r>
+        <w:t>% dos municípios apresentam relatos (Figura 0</w:t>
+      </w:r>
+      <w:r>
+        <w:t>2</w:t>
+      </w:r>
+      <w:r>
+        <w:t>).</w:t>
       </w:r>
     </w:p>
     <w:p>
@@ -177,9 +237,9 @@
                 <w:noProof/>
               </w:rPr>
               <w:drawing>
-                <wp:inline distT="0" distB="0" distL="0" distR="0" wp14:anchorId="5C2B3DFE" wp14:editId="01F63283">
-                  <wp:extent cx="2423967" cy="3685127"/>
-                  <wp:effectExtent l="0" t="0" r="0" b="0"/>
+                <wp:inline distT="0" distB="0" distL="0" distR="0" wp14:anchorId="5C2B3DFE" wp14:editId="3F62B739">
+                  <wp:extent cx="5040000" cy="2107113"/>
+                  <wp:effectExtent l="0" t="0" r="8255" b="7620"/>
                   <wp:docPr id="1" name="Imagem 1"/>
                   <wp:cNvGraphicFramePr>
                     <a:graphicFrameLocks xmlns:a="http://schemas.openxmlformats.org/drawingml/2006/main" noChangeAspect="1"/>
@@ -206,7 +266,7 @@
                         <pic:spPr>
                           <a:xfrm>
                             <a:off x="0" y="0"/>
-                            <a:ext cx="2423967" cy="3685127"/>
+                            <a:ext cx="5040000" cy="2107113"/>
                           </a:xfrm>
                           <a:prstGeom prst="rect">
                             <a:avLst/>
@@ -229,23 +289,74 @@
           <w:p>
             <w:pPr>
               <w:spacing w:line="240" w:lineRule="auto"/>
-              <w:rPr>
-                <w:lang w:val="en-US"/>
-              </w:rPr>
             </w:pPr>
             <w:r>
               <w:rPr>
                 <w:b/>
                 <w:bCs/>
-                <w:lang w:val="en-US"/>
-              </w:rPr>
-              <w:t>Figure 01. The distribution of the analyzed data is not Gaussian.</w:t>
-            </w:r>
-            <w:r>
-              <w:rPr>
-                <w:lang w:val="en-US"/>
-              </w:rPr>
-              <w:t xml:space="preserve"> The values of (A) population, (B) confirmed cases and (C) deaths are log-normal distribution.</w:t>
+              </w:rPr>
+              <w:t>Figur</w:t>
+            </w:r>
+            <w:r>
+              <w:rPr>
+                <w:b/>
+                <w:bCs/>
+              </w:rPr>
+              <w:t>a</w:t>
+            </w:r>
+            <w:r>
+              <w:rPr>
+                <w:b/>
+                <w:bCs/>
+              </w:rPr>
+              <w:t xml:space="preserve"> 0</w:t>
+            </w:r>
+            <w:r>
+              <w:rPr>
+                <w:b/>
+                <w:bCs/>
+              </w:rPr>
+              <w:t>2</w:t>
+            </w:r>
+            <w:r>
+              <w:rPr>
+                <w:b/>
+                <w:bCs/>
+              </w:rPr>
+              <w:t xml:space="preserve">. </w:t>
+            </w:r>
+            <w:r>
+              <w:rPr>
+                <w:b/>
+                <w:bCs/>
+              </w:rPr>
+              <w:t xml:space="preserve">Todos os estados brasileiros apresentam </w:t>
+            </w:r>
+            <w:r>
+              <w:rPr>
+                <w:b/>
+                <w:bCs/>
+              </w:rPr>
+              <w:t>casos confirmados de COVID-19</w:t>
+            </w:r>
+            <w:r>
+              <w:rPr>
+                <w:b/>
+                <w:bCs/>
+              </w:rPr>
+              <w:t>.</w:t>
+            </w:r>
+            <w:r>
+              <w:t xml:space="preserve"> </w:t>
+            </w:r>
+            <w:r>
+              <w:t>(A) Distribuição de casos confirmados de COVID-19 por estado. P</w:t>
+            </w:r>
+            <w:r>
+              <w:t xml:space="preserve">orcentagem de cidades </w:t>
+            </w:r>
+            <w:r>
+              <w:t xml:space="preserve">com ao menos 1 caso de infecção positiva. </w:t>
             </w:r>
           </w:p>
         </w:tc>
@@ -255,9 +366,6 @@
       <w:pPr>
         <w:pStyle w:val="PargrafodaLista"/>
         <w:ind w:left="0" w:firstLine="720"/>
-        <w:rPr>
-          <w:lang w:val="en-US"/>
-        </w:rPr>
       </w:pPr>
     </w:p>
     <w:p>
@@ -266,109 +374,184 @@
         <w:ind w:left="0" w:firstLine="720"/>
       </w:pPr>
       <w:r>
-        <w:t>A</w:t>
+        <w:t xml:space="preserve">Buscando entender </w:t>
+      </w:r>
+      <w:r>
+        <w:t xml:space="preserve">se </w:t>
+      </w:r>
+      <w:r>
+        <w:t>a</w:t>
+      </w:r>
+      <w:r>
+        <w:t xml:space="preserve">s características dos municípios afetados </w:t>
+      </w:r>
+      <w:r>
+        <w:t xml:space="preserve">podem afetar a transmissão </w:t>
+      </w:r>
+      <w:r>
+        <w:t>viral, fo</w:t>
+      </w:r>
+      <w:r>
+        <w:t>ram</w:t>
+      </w:r>
+      <w:r>
+        <w:t xml:space="preserve"> avaliad</w:t>
+      </w:r>
+      <w:r>
+        <w:t>as características como</w:t>
       </w:r>
       <w:r>
         <w:t xml:space="preserve"> </w:t>
       </w:r>
       <w:r>
-        <w:t>correlação d</w:t>
-      </w:r>
-      <w:r>
-        <w:t xml:space="preserve">e </w:t>
+        <w:t xml:space="preserve">a idade dos habitantes, </w:t>
+      </w:r>
+      <w:r>
+        <w:t xml:space="preserve">sexo biológico, </w:t>
+      </w:r>
+      <w:r>
+        <w:t xml:space="preserve">área (km²), </w:t>
+      </w:r>
+      <w:r>
+        <w:t>densidade demográfica (</w:t>
       </w:r>
       <w:proofErr w:type="spellStart"/>
       <w:r>
-        <w:t>Spearman</w:t>
+        <w:t>hab</w:t>
       </w:r>
       <w:proofErr w:type="spellEnd"/>
       <w:r>
-        <w:t xml:space="preserve"> nos valores de população,</w:t>
-      </w:r>
-      <w:r>
-        <w:t xml:space="preserve"> casos confirmados, mortes, casos confirmados para 100k habitantes e razão </w:t>
-      </w:r>
-      <w:r>
-        <w:t xml:space="preserve">de </w:t>
-      </w:r>
-      <w:r>
-        <w:t xml:space="preserve">casos confirmados e mortes, </w:t>
-      </w:r>
-      <w:r>
-        <w:t xml:space="preserve">foi testada </w:t>
-      </w:r>
-      <w:r>
-        <w:t>para todas as cidades (Figura 2A) ou cidades com menos de 6x10</w:t>
-      </w:r>
-      <w:r>
-        <w:rPr>
-          <w:vertAlign w:val="superscript"/>
-        </w:rPr>
-        <w:t>6</w:t>
-      </w:r>
-      <w:r>
-        <w:t xml:space="preserve"> habitantes (Figura 2B). </w:t>
-      </w:r>
-      <w:r>
-        <w:t xml:space="preserve">Como esperado, observamos uma forte </w:t>
+        <w:t xml:space="preserve">/km²), </w:t>
+      </w:r>
+      <w:r>
+        <w:t>Índice de Desenvolvimento Humano Municipal (IDHM)</w:t>
+      </w:r>
+      <w:r>
+        <w:t xml:space="preserve"> e</w:t>
+      </w:r>
+      <w:r>
+        <w:t xml:space="preserve"> renda (per capta)</w:t>
+      </w:r>
+      <w:r>
+        <w:t xml:space="preserve">. Na análise da idade, </w:t>
+      </w:r>
+      <w:r>
+        <w:t xml:space="preserve">os municípios </w:t>
+      </w:r>
+      <w:r>
+        <w:t>brasileiros</w:t>
+      </w:r>
+      <w:r>
+        <w:t xml:space="preserve"> apresentam </w:t>
+      </w:r>
+      <w:r>
+        <w:t>uma relativa homogeneidade</w:t>
+      </w:r>
+      <w:r>
+        <w:t xml:space="preserve"> na faixa de distribuição </w:t>
+      </w:r>
+      <w:r>
+        <w:t xml:space="preserve">a cada 10 anos de vida, até os 35 anos, quando ocorre uma redução gradativa </w:t>
+      </w:r>
+      <w:r>
+        <w:t xml:space="preserve">no número de pessoas (Figura 2A). </w:t>
+      </w:r>
+      <w:r>
+        <w:t xml:space="preserve">Nas cidades </w:t>
+      </w:r>
+      <w:r>
+        <w:t xml:space="preserve">que apresentam casos de COVID-19, a distribuição de faixas etárias é a mesma do geral no Brasil (Figura 2B). </w:t>
+      </w:r>
+      <w:r>
+        <w:t>No presente trabalho</w:t>
+      </w:r>
+      <w:r>
+        <w:t>, a</w:t>
+      </w:r>
+      <w:r>
+        <w:t>s</w:t>
+      </w:r>
+      <w:r>
+        <w:t xml:space="preserve"> </w:t>
+      </w:r>
+      <w:r>
+        <w:t xml:space="preserve">faixas de </w:t>
+      </w:r>
+      <w:r>
+        <w:t xml:space="preserve">idade da </w:t>
       </w:r>
       <w:r>
         <w:lastRenderedPageBreak/>
-        <w:t xml:space="preserve">correlação negativa entre </w:t>
-      </w:r>
-      <w:r>
-        <w:t>razão de casos confirmados e mortes</w:t>
-      </w:r>
-      <w:r>
-        <w:t xml:space="preserve"> e casos confirmados (R = -0.93)</w:t>
-      </w:r>
-      <w:r>
-        <w:t>, população (R = -0.77)</w:t>
-      </w:r>
-      <w:r>
-        <w:t xml:space="preserve"> ou </w:t>
-      </w:r>
-      <w:r>
-        <w:t>mortes (R = -0.39)</w:t>
-      </w:r>
-      <w:r>
-        <w:t>, em ambas as condições</w:t>
-      </w:r>
-      <w:r>
-        <w:t xml:space="preserve">. </w:t>
-      </w:r>
-      <w:r>
-        <w:t>F</w:t>
-      </w:r>
-      <w:r>
-        <w:t xml:space="preserve">oi </w:t>
-      </w:r>
-      <w:r>
-        <w:t xml:space="preserve">observado </w:t>
-      </w:r>
-      <w:r>
-        <w:t xml:space="preserve">valores de correlação positiva </w:t>
-      </w:r>
-      <w:r>
-        <w:t xml:space="preserve">média entre as mortes e os casos confirmados em ambas as condições (R = </w:t>
-      </w:r>
-      <w:r>
-        <w:t>0.45)</w:t>
+        <w:t>população nas cidades afetadas foram agrupadas</w:t>
+      </w:r>
+      <w:r>
+        <w:t xml:space="preserve"> (Figura 2C)</w:t>
+      </w:r>
+      <w:r>
+        <w:t xml:space="preserve">, de modo a se obter </w:t>
+      </w:r>
+      <w:r>
+        <w:t>pacientes idosos acima de 65</w:t>
+      </w:r>
+      <w:r>
+        <w:t xml:space="preserve"> e adultos </w:t>
+      </w:r>
+      <w:r>
+        <w:t xml:space="preserve">(que representam maior probabilidade de comorbidade) </w:t>
+      </w:r>
+      <w:r>
+        <w:t xml:space="preserve">entre </w:t>
+      </w:r>
+      <w:r>
+        <w:t>30 e 64 anos</w:t>
       </w:r>
       <w:r>
         <w:t xml:space="preserve">, </w:t>
       </w:r>
       <w:r>
-        <w:t xml:space="preserve">assim como os casos confirmados para 100k habitantes e os casos confirmados (R = </w:t>
-      </w:r>
-      <w:r>
-        <w:t>0.</w:t>
-      </w:r>
-      <w:r>
-        <w:t>39).</w:t>
-      </w:r>
-      <w:r>
-        <w:t xml:space="preserve"> Adicionalmente, detectamos uma correlação positiva média (R = 0.63) entre os casos confirmados e a população de habitantes, o que se mantem ao retirar os municípios mais populosos (R = 0.62).</w:t>
+        <w:t>com maior risco,</w:t>
+      </w:r>
+      <w:r>
+        <w:t xml:space="preserve"> e </w:t>
+      </w:r>
+      <w:r>
+        <w:t xml:space="preserve">crianças de </w:t>
+      </w:r>
+      <w:r>
+        <w:t xml:space="preserve">0 a 9, </w:t>
+      </w:r>
+      <w:r>
+        <w:t xml:space="preserve">adolescentes de </w:t>
+      </w:r>
+      <w:r>
+        <w:t xml:space="preserve">10 a 19 e </w:t>
+      </w:r>
+      <w:r>
+        <w:t xml:space="preserve">jovens adultos entre </w:t>
+      </w:r>
+      <w:r>
+        <w:t>20 a 29</w:t>
+      </w:r>
+      <w:r>
+        <w:t>, com menor risco</w:t>
+      </w:r>
+      <w:r>
+        <w:t>.</w:t>
+      </w:r>
+      <w:r>
+        <w:t xml:space="preserve"> As porcentagens de cada faixa de idade (Figura </w:t>
+      </w:r>
+      <w:r>
+        <w:t>2D</w:t>
+      </w:r>
+      <w:r>
+        <w:t>) serão usadas para a análise de correlação com a taxa de casos de COVID-19.</w:t>
+      </w:r>
+      <w:r>
+        <w:t xml:space="preserve"> </w:t>
+      </w:r>
+      <w:r>
+        <w:t>É possível observar que não há diferença entre a distribuição etária nos municípios brasileiros totais (Figura 3A) e nos municípios afetados (Figura 3B).</w:t>
       </w:r>
     </w:p>
     <w:p>
@@ -412,9 +595,9 @@
                 <w:lang w:val="en-US"/>
               </w:rPr>
               <w:drawing>
-                <wp:inline distT="0" distB="0" distL="0" distR="0" wp14:anchorId="347C017D" wp14:editId="1451DB79">
-                  <wp:extent cx="5040000" cy="2150854"/>
-                  <wp:effectExtent l="0" t="0" r="8255" b="1905"/>
+                <wp:inline distT="0" distB="0" distL="0" distR="0" wp14:anchorId="347C017D" wp14:editId="6FD6E531">
+                  <wp:extent cx="5040000" cy="3945546"/>
+                  <wp:effectExtent l="0" t="0" r="8255" b="0"/>
                   <wp:docPr id="2" name="Imagem 2"/>
                   <wp:cNvGraphicFramePr>
                     <a:graphicFrameLocks xmlns:a="http://schemas.openxmlformats.org/drawingml/2006/main" noChangeAspect="1"/>
@@ -441,7 +624,7 @@
                         <pic:spPr>
                           <a:xfrm>
                             <a:off x="0" y="0"/>
-                            <a:ext cx="5040000" cy="2150854"/>
+                            <a:ext cx="5040000" cy="3945546"/>
                           </a:xfrm>
                           <a:prstGeom prst="rect">
                             <a:avLst/>
@@ -464,91 +647,134 @@
           <w:p>
             <w:pPr>
               <w:spacing w:line="240" w:lineRule="auto"/>
-              <w:rPr>
-                <w:lang w:val="en-US"/>
-              </w:rPr>
             </w:pPr>
             <w:r>
               <w:rPr>
                 <w:b/>
                 <w:bCs/>
-                <w:lang w:val="en-US"/>
-              </w:rPr>
-              <w:t>Figure 0</w:t>
-            </w:r>
-            <w:r>
-              <w:rPr>
-                <w:b/>
-                <w:bCs/>
-                <w:lang w:val="en-US"/>
-              </w:rPr>
-              <w:t xml:space="preserve">2. </w:t>
-            </w:r>
-            <w:r>
-              <w:rPr>
-                <w:b/>
-                <w:bCs/>
-                <w:lang w:val="en-US"/>
-              </w:rPr>
-              <w:t xml:space="preserve">Population has a positive correlation </w:t>
-            </w:r>
-            <w:r>
-              <w:rPr>
-                <w:b/>
-                <w:bCs/>
-                <w:lang w:val="en-US"/>
-              </w:rPr>
-              <w:t xml:space="preserve">(R = 0.63) </w:t>
-            </w:r>
-            <w:r>
-              <w:rPr>
-                <w:b/>
-                <w:bCs/>
-                <w:lang w:val="en-US"/>
-              </w:rPr>
-              <w:t xml:space="preserve">with the </w:t>
-            </w:r>
-            <w:r>
-              <w:rPr>
-                <w:b/>
-                <w:bCs/>
-                <w:lang w:val="en-US"/>
-              </w:rPr>
-              <w:t>confirmed</w:t>
-            </w:r>
-            <w:r>
-              <w:rPr>
-                <w:b/>
-                <w:bCs/>
-                <w:lang w:val="en-US"/>
-              </w:rPr>
-              <w:t xml:space="preserve"> cases.</w:t>
-            </w:r>
-            <w:r>
-              <w:rPr>
-                <w:b/>
-                <w:bCs/>
-                <w:lang w:val="en-US"/>
-              </w:rPr>
+              </w:rPr>
+              <w:t>Figur</w:t>
+            </w:r>
+            <w:r>
+              <w:rPr>
+                <w:b/>
+                <w:bCs/>
+              </w:rPr>
+              <w:t>a</w:t>
+            </w:r>
+            <w:r>
+              <w:rPr>
+                <w:b/>
+                <w:bCs/>
+              </w:rPr>
+              <w:t xml:space="preserve"> 0</w:t>
+            </w:r>
+            <w:r>
+              <w:rPr>
+                <w:b/>
+                <w:bCs/>
+              </w:rPr>
+              <w:t>3</w:t>
+            </w:r>
+            <w:r>
+              <w:rPr>
+                <w:b/>
+                <w:bCs/>
+              </w:rPr>
+              <w:t xml:space="preserve">. </w:t>
+            </w:r>
+            <w:r>
+              <w:rPr>
+                <w:b/>
+                <w:bCs/>
+              </w:rPr>
+              <w:t xml:space="preserve">Faixas de idade </w:t>
+            </w:r>
+            <w:r>
+              <w:rPr>
+                <w:b/>
+                <w:bCs/>
+              </w:rPr>
+              <w:t>utilizadas no trabalho</w:t>
+            </w:r>
+            <w:r>
+              <w:rPr>
+                <w:b/>
+                <w:bCs/>
+              </w:rPr>
+              <w:t xml:space="preserve">. </w:t>
+            </w:r>
+            <w:r>
+              <w:t xml:space="preserve">(A) Número de habitantes </w:t>
+            </w:r>
+            <w:r>
+              <w:t xml:space="preserve">por faixa etária no Brasil. </w:t>
+            </w:r>
+            <w:r>
+              <w:t>(</w:t>
+            </w:r>
+            <w:r>
+              <w:t>B</w:t>
+            </w:r>
+            <w:r>
+              <w:t xml:space="preserve">) Número de habitantes </w:t>
+            </w:r>
+            <w:r>
+              <w:t>por faixa etária n</w:t>
+            </w:r>
+            <w:r>
+              <w:t>as cidades com cas</w:t>
+            </w:r>
+            <w:r>
+              <w:t>o</w:t>
+            </w:r>
+            <w:r>
+              <w:t>s</w:t>
+            </w:r>
+            <w:r>
               <w:t xml:space="preserve"> </w:t>
             </w:r>
             <w:r>
-              <w:rPr>
-                <w:lang w:val="en-US"/>
-              </w:rPr>
-              <w:t xml:space="preserve">Spearman correlation between population, confirmed cases, deaths, confirmed/100k habitants and death rate in all 542 cities (A) or 540 cities with population lowest of </w:t>
-            </w:r>
-            <w:r>
-              <w:rPr>
-                <w:lang w:val="en-US"/>
-              </w:rPr>
-              <w:t>6</w:t>
-            </w:r>
-            <w:r>
-              <w:rPr>
-                <w:lang w:val="en-US"/>
-              </w:rPr>
-              <w:t>.000.000 (B).</w:t>
+              <w:t xml:space="preserve">no </w:t>
+            </w:r>
+            <w:r>
+              <w:t xml:space="preserve">Brasil. </w:t>
+            </w:r>
+            <w:r>
+              <w:t>Estratificação das faixas etárias por idade</w:t>
+            </w:r>
+            <w:r>
+              <w:t xml:space="preserve"> </w:t>
+            </w:r>
+            <w:r>
+              <w:t>nos mun</w:t>
+            </w:r>
+            <w:r>
+              <w:t xml:space="preserve">ícipios estudados, representados em número </w:t>
+            </w:r>
+            <w:r>
+              <w:t>de habitantes</w:t>
+            </w:r>
+            <w:r>
+              <w:t xml:space="preserve">, </w:t>
+            </w:r>
+            <w:r>
+              <w:t>absoluto (</w:t>
+            </w:r>
+            <w:r>
+              <w:t>C</w:t>
+            </w:r>
+            <w:r>
+              <w:t>) e porcentagem</w:t>
+            </w:r>
+            <w:r>
+              <w:t xml:space="preserve"> para cada cidade (</w:t>
+            </w:r>
+            <w:r>
+              <w:t>D</w:t>
+            </w:r>
+            <w:r>
+              <w:t>).</w:t>
             </w:r>
           </w:p>
         </w:tc>
@@ -558,274 +784,93 @@
       <w:pPr>
         <w:pStyle w:val="PargrafodaLista"/>
         <w:ind w:left="0" w:firstLine="720"/>
-        <w:rPr>
-          <w:lang w:val="en-US"/>
-        </w:rPr>
       </w:pPr>
     </w:p>
     <w:p>
       <w:pPr>
         <w:pStyle w:val="PargrafodaLista"/>
         <w:ind w:left="0" w:firstLine="720"/>
-        <w:rPr>
-          <w:lang w:val="en-US"/>
-        </w:rPr>
-      </w:pPr>
-    </w:p>
-    <w:p>
-      <w:pPr>
-        <w:pStyle w:val="PargrafodaLista"/>
-        <w:ind w:left="0" w:firstLine="720"/>
-      </w:pPr>
-      <w:r>
-        <w:t xml:space="preserve">Os resultados </w:t>
-      </w:r>
-      <w:r>
-        <w:t xml:space="preserve">mostram uma correlação entre </w:t>
-      </w:r>
-      <w:r>
-        <w:t>número de habitantes na população e número de casos confirmados</w:t>
-      </w:r>
-      <w:r>
-        <w:t>, seja em toda a amostra, seja nas cidades com menos de 6x10</w:t>
-      </w:r>
-      <w:r>
-        <w:rPr>
-          <w:vertAlign w:val="superscript"/>
-        </w:rPr>
-        <w:t>6</w:t>
-      </w:r>
-      <w:r>
-        <w:t xml:space="preserve"> habitantes</w:t>
+      </w:pPr>
+      <w:r>
+        <w:t>Outr</w:t>
+      </w:r>
+      <w:r>
+        <w:t>a informação</w:t>
+      </w:r>
+      <w:r>
+        <w:t xml:space="preserve"> demográfic</w:t>
+      </w:r>
+      <w:r>
+        <w:t>a</w:t>
+      </w:r>
+      <w:r>
+        <w:t xml:space="preserve"> analisad</w:t>
+      </w:r>
+      <w:r>
+        <w:t>a</w:t>
+      </w:r>
+      <w:r>
+        <w:t xml:space="preserve"> foi o sexo biológico dos habitantes</w:t>
+      </w:r>
+      <w:r>
+        <w:t>. N</w:t>
+      </w:r>
+      <w:r>
+        <w:t>o Brasil</w:t>
+      </w:r>
+      <w:r>
+        <w:t xml:space="preserve">, a distribuição </w:t>
+      </w:r>
+      <w:r>
+        <w:t>percent</w:t>
+      </w:r>
+      <w:r>
+        <w:t xml:space="preserve">ual é de </w:t>
+      </w:r>
+      <w:r>
+        <w:t>48,3% de homens e 51,7% de mulheres.</w:t>
+      </w:r>
+      <w:r>
+        <w:t xml:space="preserve"> </w:t>
+      </w:r>
+      <w:r>
+        <w:t xml:space="preserve">Nas cidades que apresentam casos positivos </w:t>
+      </w:r>
+      <w:r>
+        <w:t xml:space="preserve">de COVID-19, observamos </w:t>
+      </w:r>
+      <w:r>
+        <w:t xml:space="preserve">uma distribuição semelhante, de 49,71% </w:t>
+      </w:r>
+      <w:r>
+        <w:t xml:space="preserve">(4.581.800) </w:t>
+      </w:r>
+      <w:r>
+        <w:t xml:space="preserve">de homens e 50,29% </w:t>
+      </w:r>
+      <w:r>
+        <w:t>(4.</w:t>
+      </w:r>
+      <w:r>
+        <w:t>618</w:t>
       </w:r>
       <w:r>
         <w:t>.</w:t>
       </w:r>
       <w:r>
-        <w:t xml:space="preserve"> Busc</w:t>
-      </w:r>
-      <w:r>
-        <w:t xml:space="preserve">ando melhor entender esta correlação, </w:t>
-      </w:r>
-      <w:r>
-        <w:t xml:space="preserve">os casos confirmados foram analisados segundo </w:t>
-      </w:r>
-      <w:r>
-        <w:t>a amostra d</w:t>
-      </w:r>
-      <w:r>
-        <w:t>a</w:t>
-      </w:r>
-      <w:r>
-        <w:t xml:space="preserve"> população</w:t>
-      </w:r>
-      <w:r>
-        <w:t>,</w:t>
-      </w:r>
-      <w:r>
-        <w:t xml:space="preserve"> dividida segundo seus quartis</w:t>
-      </w:r>
-      <w:r>
-        <w:t xml:space="preserve">, com 5 grupos de </w:t>
-      </w:r>
-      <w:r>
-        <w:t xml:space="preserve">1149 </w:t>
-      </w:r>
-      <w:r>
-        <w:t>a</w:t>
-      </w:r>
-      <w:r>
-        <w:t xml:space="preserve"> </w:t>
-      </w:r>
-      <w:r>
-        <w:t>22.809</w:t>
-      </w:r>
-      <w:r>
-        <w:t xml:space="preserve"> </w:t>
-      </w:r>
-      <w:r>
-        <w:t>(</w:t>
-      </w:r>
-      <w:r>
-        <w:t>Figura 3</w:t>
-      </w:r>
-      <w:r>
-        <w:t>A)</w:t>
-      </w:r>
-      <w:r>
-        <w:t xml:space="preserve">, </w:t>
-      </w:r>
-      <w:r>
-        <w:t>22.809</w:t>
-      </w:r>
-      <w:r>
-        <w:t xml:space="preserve"> </w:t>
-      </w:r>
-      <w:r>
-        <w:t>a</w:t>
-      </w:r>
-      <w:r>
-        <w:t xml:space="preserve"> 56.</w:t>
-      </w:r>
-      <w:r>
-        <w:t>250</w:t>
-      </w:r>
-      <w:r>
-        <w:t xml:space="preserve"> </w:t>
-      </w:r>
-      <w:r>
-        <w:t>(</w:t>
-      </w:r>
-      <w:r>
-        <w:t>Figura 3</w:t>
-      </w:r>
-      <w:r>
-        <w:t>B)</w:t>
-      </w:r>
-      <w:r>
-        <w:t>, 56.</w:t>
-      </w:r>
-      <w:r>
-        <w:t>250</w:t>
-      </w:r>
-      <w:r>
-        <w:t xml:space="preserve"> </w:t>
-      </w:r>
-      <w:r>
-        <w:t>a</w:t>
-      </w:r>
-      <w:r>
-        <w:t xml:space="preserve"> 132.0</w:t>
-      </w:r>
-      <w:r>
-        <w:t>7</w:t>
-      </w:r>
-      <w:r>
-        <w:t>9</w:t>
-      </w:r>
-      <w:r>
-        <w:t xml:space="preserve"> </w:t>
-      </w:r>
-      <w:r>
-        <w:t>(</w:t>
-      </w:r>
-      <w:r>
-        <w:t>Figura 3</w:t>
-      </w:r>
-      <w:r>
-        <w:t>C)</w:t>
-      </w:r>
-      <w:r>
-        <w:t>, 132.</w:t>
-      </w:r>
-      <w:r>
-        <w:t>0</w:t>
-      </w:r>
-      <w:r>
-        <w:t>7</w:t>
-      </w:r>
-      <w:r>
-        <w:t>9</w:t>
-      </w:r>
-      <w:r>
-        <w:t xml:space="preserve"> </w:t>
-      </w:r>
-      <w:r>
-        <w:t>a</w:t>
-      </w:r>
-      <w:r>
-        <w:t xml:space="preserve"> </w:t>
-      </w:r>
-      <w:r>
-        <w:t>295.985</w:t>
-      </w:r>
-      <w:r>
-        <w:t xml:space="preserve"> </w:t>
-      </w:r>
-      <w:r>
-        <w:t>(</w:t>
-      </w:r>
-      <w:r>
-        <w:t>Figura 3</w:t>
-      </w:r>
-      <w:r>
-        <w:t xml:space="preserve">D) </w:t>
-      </w:r>
-      <w:r>
-        <w:t>e</w:t>
-      </w:r>
-      <w:r>
-        <w:t xml:space="preserve"> </w:t>
-      </w:r>
-      <w:r>
-        <w:t>295.985</w:t>
-      </w:r>
-      <w:r>
-        <w:t xml:space="preserve"> </w:t>
-      </w:r>
-      <w:r>
-        <w:t>a</w:t>
-      </w:r>
-      <w:r>
-        <w:t xml:space="preserve"> 12.252.023 </w:t>
-      </w:r>
-      <w:r>
-        <w:t>(</w:t>
-      </w:r>
-      <w:r>
-        <w:t>Figura 3</w:t>
-      </w:r>
-      <w:r>
-        <w:t xml:space="preserve">E) </w:t>
-      </w:r>
-      <w:r>
-        <w:t>habitantes.</w:t>
-      </w:r>
-      <w:r>
-        <w:t xml:space="preserve"> </w:t>
-      </w:r>
-      <w:r>
-        <w:t xml:space="preserve">Foi observado que para os 2 primeiros quartis, a correlação é neutra não significativa, com valor de R = 0.0373 e 0.04 e </w:t>
-      </w:r>
-      <w:r>
-        <w:rPr>
-          <w:i/>
-          <w:iCs/>
-        </w:rPr>
-        <w:t>p</w:t>
-      </w:r>
-      <w:r>
-        <w:t xml:space="preserve"> = 0.5857 e 0;5579, respectivamente ao primeiro e ao segundo grupo. Já nos quartis intermediários, corre uma correlação franca positiva, com R = 0.2468 e 0.1897 e </w:t>
-      </w:r>
-      <w:r>
-        <w:rPr>
-          <w:i/>
-          <w:iCs/>
-        </w:rPr>
-        <w:t>p</w:t>
-      </w:r>
-      <w:r>
-        <w:t xml:space="preserve"> = 0.0002 e </w:t>
-      </w:r>
-      <w:r>
-        <w:lastRenderedPageBreak/>
-        <w:t xml:space="preserve">0.0364. O último quartil, contendo os municípios com mais de </w:t>
-      </w:r>
-      <w:r>
-        <w:t xml:space="preserve">295.985 </w:t>
-      </w:r>
-      <w:r>
-        <w:t xml:space="preserve">habitantes, mostrando uma forte correlação positiva com R = 0.6877 e </w:t>
-      </w:r>
-      <w:r>
-        <w:rPr>
-          <w:i/>
-          <w:iCs/>
-        </w:rPr>
-        <w:t>p</w:t>
-      </w:r>
-      <w:r>
-        <w:t xml:space="preserve"> &lt; 0.0001.</w:t>
+        <w:t>650</w:t>
+      </w:r>
+      <w:r>
+        <w:t xml:space="preserve">) </w:t>
+      </w:r>
+      <w:r>
+        <w:t>de mulheres</w:t>
+      </w:r>
+      <w:r>
+        <w:t xml:space="preserve"> (Figura </w:t>
+      </w:r>
+      <w:r>
+        <w:t>4).</w:t>
       </w:r>
     </w:p>
     <w:p>
@@ -869,8 +914,8 @@
                 <w:lang w:val="en-US"/>
               </w:rPr>
               <w:drawing>
-                <wp:inline distT="0" distB="0" distL="0" distR="0" wp14:anchorId="0818DF0B" wp14:editId="3D315B59">
-                  <wp:extent cx="5039999" cy="7322926"/>
+                <wp:inline distT="0" distB="0" distL="0" distR="0" wp14:anchorId="0818DF0B" wp14:editId="430584B4">
+                  <wp:extent cx="5039999" cy="1129838"/>
                   <wp:effectExtent l="0" t="0" r="8255" b="0"/>
                   <wp:docPr id="3" name="Imagem 3"/>
                   <wp:cNvGraphicFramePr>
@@ -898,7 +943,7 @@
                         <pic:spPr>
                           <a:xfrm>
                             <a:off x="0" y="0"/>
-                            <a:ext cx="5039999" cy="7322926"/>
+                            <a:ext cx="5039999" cy="1129838"/>
                           </a:xfrm>
                           <a:prstGeom prst="rect">
                             <a:avLst/>
@@ -921,237 +966,85 @@
           <w:p>
             <w:pPr>
               <w:spacing w:line="240" w:lineRule="auto"/>
-              <w:rPr>
-                <w:lang w:val="en-US"/>
-              </w:rPr>
             </w:pPr>
             <w:r>
               <w:rPr>
                 <w:b/>
                 <w:bCs/>
-                <w:lang w:val="en-US"/>
-              </w:rPr>
-              <w:t>Figure 0</w:t>
-            </w:r>
-            <w:r>
-              <w:rPr>
-                <w:b/>
-                <w:bCs/>
-                <w:lang w:val="en-US"/>
-              </w:rPr>
-              <w:t>3. Positive c</w:t>
-            </w:r>
-            <w:r>
-              <w:rPr>
-                <w:b/>
-                <w:bCs/>
-                <w:lang w:val="en-US"/>
-              </w:rPr>
-              <w:t xml:space="preserve">orrelation </w:t>
-            </w:r>
-            <w:r>
-              <w:rPr>
-                <w:b/>
-                <w:bCs/>
-                <w:lang w:val="en-US"/>
-              </w:rPr>
-              <w:t xml:space="preserve">(R = 0.6994) </w:t>
-            </w:r>
-            <w:r>
-              <w:rPr>
-                <w:b/>
-                <w:bCs/>
-                <w:lang w:val="en-US"/>
-              </w:rPr>
-              <w:t xml:space="preserve">between population and confirmed cases occurs only in cities with population up to </w:t>
-            </w:r>
-            <w:r>
-              <w:rPr>
-                <w:b/>
-                <w:bCs/>
-                <w:lang w:val="en-US"/>
-              </w:rPr>
-              <w:t>295.985</w:t>
-            </w:r>
-            <w:r>
-              <w:rPr>
-                <w:b/>
-                <w:bCs/>
-                <w:lang w:val="en-US"/>
-              </w:rPr>
-              <w:t xml:space="preserve"> </w:t>
-            </w:r>
-            <w:r>
-              <w:rPr>
-                <w:b/>
-                <w:bCs/>
-                <w:lang w:val="en-US"/>
-              </w:rPr>
-              <w:lastRenderedPageBreak/>
-              <w:t>habitants</w:t>
-            </w:r>
-            <w:r>
-              <w:rPr>
-                <w:b/>
-                <w:bCs/>
-                <w:lang w:val="en-US"/>
-              </w:rPr>
-              <w:t>.</w:t>
-            </w:r>
-            <w:r>
-              <w:rPr>
-                <w:b/>
-                <w:bCs/>
-                <w:lang w:val="en-US"/>
-              </w:rPr>
-              <w:t xml:space="preserve"> </w:t>
-            </w:r>
-            <w:r>
-              <w:rPr>
-                <w:lang w:val="en-US"/>
-              </w:rPr>
-              <w:t>Spearman correlation</w:t>
-            </w:r>
-            <w:r>
-              <w:rPr>
-                <w:lang w:val="en-US"/>
-              </w:rPr>
-              <w:t xml:space="preserve"> and linear regression model (95% confidence)</w:t>
-            </w:r>
-            <w:r>
-              <w:rPr>
-                <w:lang w:val="en-US"/>
-              </w:rPr>
-              <w:t xml:space="preserve"> between population and confirmed cases in 5 quartiles distribution of population.</w:t>
-            </w:r>
-            <w:r>
-              <w:rPr>
-                <w:lang w:val="en-US"/>
-              </w:rPr>
-              <w:t xml:space="preserve"> (A) 1149 – 2</w:t>
-            </w:r>
-            <w:r>
-              <w:rPr>
-                <w:lang w:val="en-US"/>
-              </w:rPr>
-              <w:t>2</w:t>
-            </w:r>
-            <w:r>
-              <w:rPr>
-                <w:lang w:val="en-US"/>
-              </w:rPr>
-              <w:t>.8</w:t>
-            </w:r>
-            <w:r>
-              <w:rPr>
-                <w:lang w:val="en-US"/>
-              </w:rPr>
-              <w:t>09</w:t>
-            </w:r>
-            <w:r>
-              <w:rPr>
-                <w:lang w:val="en-US"/>
-              </w:rPr>
-              <w:t xml:space="preserve">, (B) </w:t>
-            </w:r>
-            <w:r>
-              <w:rPr>
-                <w:lang w:val="en-US"/>
-              </w:rPr>
-              <w:t xml:space="preserve">22.809 </w:t>
-            </w:r>
-            <w:r>
-              <w:rPr>
-                <w:lang w:val="en-US"/>
-              </w:rPr>
-              <w:t>– 56.</w:t>
-            </w:r>
-            <w:r>
-              <w:rPr>
-                <w:lang w:val="en-US"/>
-              </w:rPr>
-              <w:t>250</w:t>
-            </w:r>
-            <w:r>
-              <w:rPr>
-                <w:lang w:val="en-US"/>
-              </w:rPr>
-              <w:t>, (C) 56.</w:t>
-            </w:r>
-            <w:r>
-              <w:rPr>
-                <w:lang w:val="en-US"/>
-              </w:rPr>
-              <w:t>250</w:t>
-            </w:r>
-            <w:r>
-              <w:rPr>
-                <w:lang w:val="en-US"/>
-              </w:rPr>
-              <w:t xml:space="preserve"> – 132.</w:t>
-            </w:r>
-            <w:r>
-              <w:t>0</w:t>
-            </w:r>
-            <w:r>
-              <w:t>7</w:t>
-            </w:r>
-            <w:r>
-              <w:t>9</w:t>
-            </w:r>
-            <w:r>
-              <w:rPr>
-                <w:lang w:val="en-US"/>
-              </w:rPr>
-              <w:t>, (D) 132.</w:t>
-            </w:r>
-            <w:r>
-              <w:rPr>
-                <w:lang w:val="en-US"/>
-              </w:rPr>
-              <w:t>0</w:t>
-            </w:r>
-            <w:r>
-              <w:rPr>
-                <w:lang w:val="en-US"/>
-              </w:rPr>
-              <w:t>79 – 29</w:t>
-            </w:r>
-            <w:r>
-              <w:rPr>
-                <w:lang w:val="en-US"/>
-              </w:rPr>
-              <w:t>5</w:t>
-            </w:r>
-            <w:r>
-              <w:rPr>
-                <w:lang w:val="en-US"/>
-              </w:rPr>
-              <w:t>.</w:t>
-            </w:r>
-            <w:r>
-              <w:rPr>
-                <w:lang w:val="en-US"/>
-              </w:rPr>
-              <w:t>985</w:t>
-            </w:r>
-            <w:r>
-              <w:rPr>
-                <w:lang w:val="en-US"/>
-              </w:rPr>
-              <w:t xml:space="preserve"> and (E) </w:t>
-            </w:r>
-            <w:r>
-              <w:rPr>
-                <w:lang w:val="en-US"/>
-              </w:rPr>
-              <w:t>295.985</w:t>
-            </w:r>
-            <w:r>
-              <w:rPr>
-                <w:lang w:val="en-US"/>
-              </w:rPr>
-              <w:t xml:space="preserve"> – 12.252.023 population</w:t>
+              </w:rPr>
+              <w:t>Figur</w:t>
+            </w:r>
+            <w:r>
+              <w:rPr>
+                <w:b/>
+                <w:bCs/>
+              </w:rPr>
+              <w:t>a</w:t>
+            </w:r>
+            <w:r>
+              <w:rPr>
+                <w:b/>
+                <w:bCs/>
+              </w:rPr>
+              <w:t xml:space="preserve"> 0</w:t>
+            </w:r>
+            <w:r>
+              <w:rPr>
+                <w:b/>
+                <w:bCs/>
+              </w:rPr>
+              <w:t>4</w:t>
+            </w:r>
+            <w:r>
+              <w:rPr>
+                <w:b/>
+                <w:bCs/>
+              </w:rPr>
+              <w:t xml:space="preserve">. </w:t>
+            </w:r>
+            <w:r>
+              <w:rPr>
+                <w:b/>
+                <w:bCs/>
+              </w:rPr>
+              <w:t>Sexo biológico dos habitant</w:t>
+            </w:r>
+            <w:r>
+              <w:rPr>
+                <w:b/>
+                <w:bCs/>
+              </w:rPr>
+              <w:t>e</w:t>
+            </w:r>
+            <w:r>
+              <w:rPr>
+                <w:b/>
+                <w:bCs/>
+              </w:rPr>
+              <w:t xml:space="preserve">s nas cidades </w:t>
+            </w:r>
+            <w:r>
+              <w:rPr>
+                <w:b/>
+                <w:bCs/>
+              </w:rPr>
+              <w:t>com casos de COVID-19</w:t>
+            </w:r>
+            <w:r>
+              <w:rPr>
+                <w:b/>
+                <w:bCs/>
+              </w:rPr>
+              <w:t xml:space="preserve">. </w:t>
+            </w:r>
+            <w:r>
+              <w:t>(A) Número e (B) porcentagem de homens</w:t>
+            </w:r>
+            <w:r>
+              <w:t xml:space="preserve"> e mulheres </w:t>
+            </w:r>
+            <w:r>
+              <w:t>habitantes das cidades que apresentam casos de COVID-19.</w:t>
             </w:r>
           </w:p>
         </w:tc>
@@ -1169,75 +1062,30 @@
         <w:ind w:left="0" w:firstLine="720"/>
       </w:pPr>
       <w:r>
-        <w:t>A mesma estratificação de municípios pelo número de habitantes</w:t>
-      </w:r>
-      <w:r>
-        <w:t xml:space="preserve"> </w:t>
-      </w:r>
-      <w:r>
-        <w:t xml:space="preserve">foi realizada para a </w:t>
-      </w:r>
-      <w:r>
-        <w:t xml:space="preserve">análise de correlação entre população e </w:t>
-      </w:r>
-      <w:r>
-        <w:t>mortes por COVID-19</w:t>
-      </w:r>
-      <w:r>
-        <w:t xml:space="preserve"> (Figura 4)</w:t>
-      </w:r>
-      <w:r>
-        <w:t>.</w:t>
-      </w:r>
-      <w:r>
-        <w:t xml:space="preserve"> </w:t>
-      </w:r>
-      <w:r>
-        <w:t xml:space="preserve">Foi observado que </w:t>
-      </w:r>
-      <w:r>
-        <w:t xml:space="preserve">o primeiro, segundo e quarto estrato apresentou correlação </w:t>
-      </w:r>
-      <w:r>
-        <w:t xml:space="preserve">neutra não significativa, com R = 0.0251, </w:t>
-      </w:r>
-      <w:r>
-        <w:t xml:space="preserve">0.0451 e 0.0994 e </w:t>
-      </w:r>
-      <w:r>
-        <w:rPr>
-          <w:i/>
-          <w:iCs/>
-        </w:rPr>
-        <w:t>p</w:t>
-      </w:r>
-      <w:r>
-        <w:t xml:space="preserve"> = </w:t>
-      </w:r>
-      <w:r>
-        <w:t xml:space="preserve">0.7141, 0.5088 e 0.2762. </w:t>
-      </w:r>
-      <w:r>
-        <w:t xml:space="preserve">Não foi possível calcular métricas para o terceiro estrato. Já o último quartil, com os municípios que possuem mais de </w:t>
-      </w:r>
-      <w:r>
-        <w:t>295.985</w:t>
-      </w:r>
-      <w:r>
-        <w:t xml:space="preserve">, apresentou </w:t>
-      </w:r>
-      <w:r>
-        <w:t xml:space="preserve">uma forte correlação positiva com R = 0.6813 e </w:t>
-      </w:r>
-      <w:r>
-        <w:rPr>
-          <w:i/>
-          <w:iCs/>
-        </w:rPr>
-        <w:t>p</w:t>
-      </w:r>
-      <w:r>
-        <w:t xml:space="preserve"> &lt; 0.0001.</w:t>
+        <w:t xml:space="preserve">Uma vez que </w:t>
+      </w:r>
+      <w:r>
+        <w:t>o</w:t>
+      </w:r>
+      <w:r>
+        <w:t xml:space="preserve"> SARS-Cov-2 é transmitido de pessoa-a-pessoa, buscamos </w:t>
+      </w:r>
+      <w:r>
+        <w:t xml:space="preserve">características que possam influenciar o deslocamento e aglomeração de pessoas, como a </w:t>
+      </w:r>
+      <w:r>
+        <w:t>área (km²), densidade demográfica (</w:t>
+      </w:r>
+      <w:proofErr w:type="spellStart"/>
+      <w:r>
+        <w:t>hab</w:t>
+      </w:r>
+      <w:proofErr w:type="spellEnd"/>
+      <w:r>
+        <w:t>/km²)</w:t>
+      </w:r>
+      <w:r>
+        <w:t xml:space="preserve"> nos municípios. </w:t>
       </w:r>
     </w:p>
     <w:p>
@@ -2763,7 +2611,15 @@
         <w:t xml:space="preserve">municípios com população mais densa e com melhor condição </w:t>
       </w:r>
       <w:r>
-        <w:t>socioeconômica, independente do tamanho da população, apresentam maior risco.</w:t>
+        <w:t xml:space="preserve">socioeconômica, </w:t>
+      </w:r>
+      <w:proofErr w:type="spellStart"/>
+      <w:r>
+        <w:t>independente</w:t>
+      </w:r>
+      <w:proofErr w:type="spellEnd"/>
+      <w:r>
+        <w:t xml:space="preserve"> do tamanho da população, apresentam maior risco.</w:t>
       </w:r>
     </w:p>
     <w:p>
@@ -4477,7 +4333,7 @@
 </file>
 
 <file path=customXml/itemProps1.xml><?xml version="1.0" encoding="utf-8"?>
-<ds:datastoreItem xmlns:ds="http://schemas.openxmlformats.org/officeDocument/2006/customXml" ds:itemID="{91AE9E1C-94E3-47A1-B0BE-8A28D7211184}">
+<ds:datastoreItem xmlns:ds="http://schemas.openxmlformats.org/officeDocument/2006/customXml" ds:itemID="{32BF9D72-B864-4BE8-AF10-F737A91FEB49}">
   <ds:schemaRefs>
     <ds:schemaRef ds:uri="http://schemas.openxmlformats.org/officeDocument/2006/bibliography"/>
   </ds:schemaRefs>

</xml_diff>